<commit_message>
This is my second comment
</commit_message>
<xml_diff>
--- a/file_1.docx
+++ b/file_1.docx
@@ -4,25 +4,30 @@
   <w:body>
     <w:p>
       <w:r>
-        <w:t>Twinkle twinkle little star</w:t>
-      </w:r>
-    </w:p>
-    <w:p>
-      <w:r>
-        <w:t>How I wonder what you are</w:t>
-      </w:r>
-    </w:p>
-    <w:p>
-      <w:r>
-        <w:t xml:space="preserve">Up above the world so high </w:t>
-      </w:r>
-    </w:p>
-    <w:p>
-      <w:r>
-        <w:t>Like  a diamond in the sky</w:t>
+        <w:t>Poem for Khushee</w:t>
       </w:r>
       <w:bookmarkStart w:id="0" w:name="_GoBack"/>
       <w:bookmarkEnd w:id="0"/>
+    </w:p>
+    <w:p>
+      <w:r>
+        <w:t>Twinkle twinkle little star</w:t>
+      </w:r>
+    </w:p>
+    <w:p>
+      <w:r>
+        <w:t>How I wonder what you are</w:t>
+      </w:r>
+    </w:p>
+    <w:p>
+      <w:r>
+        <w:t xml:space="preserve">Up above the world so high </w:t>
+      </w:r>
+    </w:p>
+    <w:p>
+      <w:r>
+        <w:t>Like  a diamond in the sky</w:t>
+      </w:r>
     </w:p>
     <w:sectPr>
       <w:pgSz w:w="12240" w:h="15840"/>

</xml_diff>

<commit_message>
Added three lines of code
</commit_message>
<xml_diff>
--- a/file_1.docx
+++ b/file_1.docx
@@ -6,29 +6,45 @@
       <w:r>
         <w:t>Poem for Khushee</w:t>
       </w:r>
+    </w:p>
+    <w:p>
+      <w:r>
+        <w:t>Twinkle twinkle little star</w:t>
+      </w:r>
+    </w:p>
+    <w:p>
+      <w:r>
+        <w:t>How I wonder what you are</w:t>
+      </w:r>
+    </w:p>
+    <w:p>
+      <w:r>
+        <w:t xml:space="preserve">Up above the world so high </w:t>
+      </w:r>
+    </w:p>
+    <w:p>
+      <w:r>
+        <w:t>Like  a diamond in the sky</w:t>
+      </w:r>
+    </w:p>
+    <w:p>
+      <w:r>
+        <w:t>One line of code</w:t>
+      </w:r>
+    </w:p>
+    <w:p>
+      <w:r>
+        <w:t xml:space="preserve">Two line of code </w:t>
+      </w:r>
+    </w:p>
+    <w:p>
+      <w:r>
+        <w:t>Three line of code</w:t>
+      </w:r>
       <w:bookmarkStart w:id="0" w:name="_GoBack"/>
       <w:bookmarkEnd w:id="0"/>
     </w:p>
-    <w:p>
-      <w:r>
-        <w:t>Twinkle twinkle little star</w:t>
-      </w:r>
-    </w:p>
-    <w:p>
-      <w:r>
-        <w:t>How I wonder what you are</w:t>
-      </w:r>
-    </w:p>
-    <w:p>
-      <w:r>
-        <w:t xml:space="preserve">Up above the world so high </w:t>
-      </w:r>
-    </w:p>
-    <w:p>
-      <w:r>
-        <w:t>Like  a diamond in the sky</w:t>
-      </w:r>
-    </w:p>
+    <w:p/>
     <w:sectPr>
       <w:pgSz w:w="12240" w:h="15840"/>
       <w:pgMar w:top="1440" w:right="1440" w:bottom="1440" w:left="1440" w:header="720" w:footer="720" w:gutter="0"/>

</xml_diff>